<commit_message>
Changed the '/' to PHP DIRECTORY_SEPARATOR in all classes
</commit_message>
<xml_diff>
--- a/public/doc-temp/left-shoulder-braces.docx
+++ b/public/doc-temp/left-shoulder-braces.docx
@@ -59,9 +59,9 @@
       </w:tblPr>
       <w:tblGrid>
         <w:gridCol w:w="1419"/>
-        <w:gridCol w:w="1240"/>
+        <w:gridCol w:w="1239"/>
         <w:gridCol w:w="2820"/>
-        <w:gridCol w:w="1265"/>
+        <w:gridCol w:w="1266"/>
         <w:gridCol w:w="4260"/>
       </w:tblGrid>
       <w:tr>
@@ -186,7 +186,7 @@
         </w:tc>
         <w:tc>
           <w:tcPr>
-            <w:tcW w:w="1240" w:type="dxa"/>
+            <w:tcW w:w="1239" w:type="dxa"/>
             <w:tcBorders/>
             <w:vAlign w:val="bottom"/>
           </w:tcPr>
@@ -214,7 +214,7 @@
         </w:tc>
         <w:tc>
           <w:tcPr>
-            <w:tcW w:w="8345" w:type="dxa"/>
+            <w:tcW w:w="8346" w:type="dxa"/>
             <w:gridSpan w:val="3"/>
             <w:tcBorders/>
             <w:vAlign w:val="bottom"/>
@@ -279,7 +279,7 @@
         </w:tc>
         <w:tc>
           <w:tcPr>
-            <w:tcW w:w="1240" w:type="dxa"/>
+            <w:tcW w:w="1239" w:type="dxa"/>
             <w:tcBorders>
               <w:bottom w:val="single" w:sz="8" w:space="0" w:color="000000"/>
             </w:tcBorders>
@@ -339,7 +339,7 @@
         </w:tc>
         <w:tc>
           <w:tcPr>
-            <w:tcW w:w="1265" w:type="dxa"/>
+            <w:tcW w:w="1266" w:type="dxa"/>
             <w:tcBorders>
               <w:bottom w:val="single" w:sz="8" w:space="0" w:color="000000"/>
             </w:tcBorders>
@@ -426,7 +426,7 @@
         </w:tc>
         <w:tc>
           <w:tcPr>
-            <w:tcW w:w="1240" w:type="dxa"/>
+            <w:tcW w:w="1239" w:type="dxa"/>
             <w:tcBorders/>
             <w:vAlign w:val="bottom"/>
           </w:tcPr>
@@ -445,7 +445,21 @@
                 <w:rFonts w:eastAsia="Times New Roman" w:cs="Times New Roman" w:ascii="Times New Roman" w:hAnsi="Times New Roman"/>
                 <w:sz w:val="24"/>
               </w:rPr>
-              <w:t>${order_Date}</w:t>
+              <w:t>${order_</w:t>
+            </w:r>
+            <w:r>
+              <w:rPr>
+                <w:rFonts w:eastAsia="Times New Roman" w:cs="Times New Roman" w:ascii="Times New Roman" w:hAnsi="Times New Roman"/>
+                <w:sz w:val="24"/>
+              </w:rPr>
+              <w:t>d</w:t>
+            </w:r>
+            <w:r>
+              <w:rPr>
+                <w:rFonts w:eastAsia="Times New Roman" w:cs="Times New Roman" w:ascii="Times New Roman" w:hAnsi="Times New Roman"/>
+                <w:sz w:val="24"/>
+              </w:rPr>
+              <w:t>ate}</w:t>
             </w:r>
           </w:p>
         </w:tc>
@@ -478,7 +492,7 @@
         </w:tc>
         <w:tc>
           <w:tcPr>
-            <w:tcW w:w="1265" w:type="dxa"/>
+            <w:tcW w:w="1266" w:type="dxa"/>
             <w:tcBorders/>
             <w:vAlign w:val="bottom"/>
           </w:tcPr>
@@ -563,7 +577,7 @@
         </w:tc>
         <w:tc>
           <w:tcPr>
-            <w:tcW w:w="1240" w:type="dxa"/>
+            <w:tcW w:w="1239" w:type="dxa"/>
             <w:tcBorders/>
             <w:vAlign w:val="bottom"/>
           </w:tcPr>
@@ -617,7 +631,7 @@
         </w:tc>
         <w:tc>
           <w:tcPr>
-            <w:tcW w:w="5525" w:type="dxa"/>
+            <w:tcW w:w="5526" w:type="dxa"/>
             <w:gridSpan w:val="2"/>
             <w:tcBorders>
               <w:end w:val="single" w:sz="8" w:space="0" w:color="000000"/>
@@ -682,7 +696,7 @@
         </w:tc>
         <w:tc>
           <w:tcPr>
-            <w:tcW w:w="1240" w:type="dxa"/>
+            <w:tcW w:w="1239" w:type="dxa"/>
             <w:tcBorders/>
             <w:vAlign w:val="bottom"/>
           </w:tcPr>
@@ -732,7 +746,7 @@
         </w:tc>
         <w:tc>
           <w:tcPr>
-            <w:tcW w:w="1265" w:type="dxa"/>
+            <w:tcW w:w="1266" w:type="dxa"/>
             <w:tcBorders/>
             <w:vAlign w:val="bottom"/>
           </w:tcPr>
@@ -816,7 +830,7 @@
         </w:tc>
         <w:tc>
           <w:tcPr>
-            <w:tcW w:w="1240" w:type="dxa"/>
+            <w:tcW w:w="1239" w:type="dxa"/>
             <w:tcBorders/>
             <w:vAlign w:val="bottom"/>
           </w:tcPr>
@@ -866,7 +880,7 @@
         </w:tc>
         <w:tc>
           <w:tcPr>
-            <w:tcW w:w="1265" w:type="dxa"/>
+            <w:tcW w:w="1266" w:type="dxa"/>
             <w:tcBorders/>
             <w:vAlign w:val="bottom"/>
           </w:tcPr>
@@ -955,7 +969,7 @@
         </w:tc>
         <w:tc>
           <w:tcPr>
-            <w:tcW w:w="1240" w:type="dxa"/>
+            <w:tcW w:w="1239" w:type="dxa"/>
             <w:tcBorders/>
             <w:vAlign w:val="bottom"/>
           </w:tcPr>
@@ -1005,7 +1019,7 @@
         </w:tc>
         <w:tc>
           <w:tcPr>
-            <w:tcW w:w="1265" w:type="dxa"/>
+            <w:tcW w:w="1266" w:type="dxa"/>
             <w:tcBorders/>
             <w:vAlign w:val="bottom"/>
           </w:tcPr>
@@ -1089,7 +1103,7 @@
         </w:tc>
         <w:tc>
           <w:tcPr>
-            <w:tcW w:w="1240" w:type="dxa"/>
+            <w:tcW w:w="1239" w:type="dxa"/>
             <w:tcBorders/>
             <w:vAlign w:val="bottom"/>
           </w:tcPr>
@@ -1139,7 +1153,7 @@
         </w:tc>
         <w:tc>
           <w:tcPr>
-            <w:tcW w:w="1265" w:type="dxa"/>
+            <w:tcW w:w="1266" w:type="dxa"/>
             <w:tcBorders/>
             <w:vAlign w:val="bottom"/>
           </w:tcPr>
@@ -1195,7 +1209,7 @@
         </w:trPr>
         <w:tc>
           <w:tcPr>
-            <w:tcW w:w="2659" w:type="dxa"/>
+            <w:tcW w:w="2658" w:type="dxa"/>
             <w:gridSpan w:val="2"/>
             <w:tcBorders>
               <w:start w:val="single" w:sz="8" w:space="0" w:color="000000"/>
@@ -1249,7 +1263,7 @@
         </w:tc>
         <w:tc>
           <w:tcPr>
-            <w:tcW w:w="5525" w:type="dxa"/>
+            <w:tcW w:w="5526" w:type="dxa"/>
             <w:gridSpan w:val="2"/>
             <w:tcBorders>
               <w:end w:val="single" w:sz="8" w:space="0" w:color="000000"/>
@@ -1286,7 +1300,7 @@
         </w:trPr>
         <w:tc>
           <w:tcPr>
-            <w:tcW w:w="2659" w:type="dxa"/>
+            <w:tcW w:w="2658" w:type="dxa"/>
             <w:gridSpan w:val="2"/>
             <w:tcBorders>
               <w:start w:val="single" w:sz="8" w:space="0" w:color="000000"/>
@@ -1340,7 +1354,7 @@
         </w:tc>
         <w:tc>
           <w:tcPr>
-            <w:tcW w:w="5525" w:type="dxa"/>
+            <w:tcW w:w="5526" w:type="dxa"/>
             <w:gridSpan w:val="2"/>
             <w:tcBorders>
               <w:end w:val="single" w:sz="8" w:space="0" w:color="000000"/>
@@ -1407,7 +1421,7 @@
         </w:tc>
         <w:tc>
           <w:tcPr>
-            <w:tcW w:w="1240" w:type="dxa"/>
+            <w:tcW w:w="1239" w:type="dxa"/>
             <w:tcBorders/>
             <w:vAlign w:val="bottom"/>
           </w:tcPr>
@@ -1472,7 +1486,7 @@
         </w:tc>
         <w:tc>
           <w:tcPr>
-            <w:tcW w:w="5525" w:type="dxa"/>
+            <w:tcW w:w="5526" w:type="dxa"/>
             <w:gridSpan w:val="2"/>
             <w:tcBorders>
               <w:end w:val="single" w:sz="8" w:space="0" w:color="000000"/>
@@ -1537,7 +1551,7 @@
         </w:tc>
         <w:tc>
           <w:tcPr>
-            <w:tcW w:w="1240" w:type="dxa"/>
+            <w:tcW w:w="1239" w:type="dxa"/>
             <w:tcBorders/>
             <w:vAlign w:val="bottom"/>
           </w:tcPr>
@@ -1592,7 +1606,7 @@
         </w:tc>
         <w:tc>
           <w:tcPr>
-            <w:tcW w:w="1265" w:type="dxa"/>
+            <w:tcW w:w="1266" w:type="dxa"/>
             <w:tcBorders/>
             <w:vAlign w:val="bottom"/>
           </w:tcPr>
@@ -1680,7 +1694,7 @@
         </w:tc>
         <w:tc>
           <w:tcPr>
-            <w:tcW w:w="1240" w:type="dxa"/>
+            <w:tcW w:w="1239" w:type="dxa"/>
             <w:tcBorders/>
             <w:vAlign w:val="bottom"/>
           </w:tcPr>
@@ -1731,7 +1745,7 @@
         </w:tc>
         <w:tc>
           <w:tcPr>
-            <w:tcW w:w="1265" w:type="dxa"/>
+            <w:tcW w:w="1266" w:type="dxa"/>
             <w:tcBorders/>
             <w:vAlign w:val="bottom"/>
           </w:tcPr>
@@ -1816,7 +1830,7 @@
         </w:tc>
         <w:tc>
           <w:tcPr>
-            <w:tcW w:w="1240" w:type="dxa"/>
+            <w:tcW w:w="1239" w:type="dxa"/>
             <w:tcBorders>
               <w:bottom w:val="single" w:sz="8" w:space="0" w:color="000000"/>
             </w:tcBorders>
@@ -1871,7 +1885,7 @@
         </w:tc>
         <w:tc>
           <w:tcPr>
-            <w:tcW w:w="1265" w:type="dxa"/>
+            <w:tcW w:w="1266" w:type="dxa"/>
             <w:tcBorders>
               <w:bottom w:val="single" w:sz="8" w:space="0" w:color="000000"/>
             </w:tcBorders>

</xml_diff>